<commit_message>
update page de garde
</commit_message>
<xml_diff>
--- a/pagedegarde.docx
+++ b/pagedegarde.docx
@@ -253,7 +253,7 @@
                                     <pic:cNvPicPr/>
                                   </pic:nvPicPr>
                                   <pic:blipFill>
-                                    <a:blip r:embed="rId6"/>
+                                    <a:blip r:embed="rId7"/>
                                     <a:stretch>
                                       <a:fillRect/>
                                     </a:stretch>
@@ -780,8 +780,22 @@
           <w:szCs w:val="28"/>
           <w:lang w:eastAsia="fr-FR"/>
         </w:rPr>
-        <w:t>Jérémy Deverdun</w:t>
+        <w:t xml:space="preserve">Jérémy </w:t>
       </w:r>
+      <w:proofErr w:type="spellStart"/>
+      <w:r>
+        <w:rPr>
+          <w:rFonts w:ascii="Rockwell" w:eastAsia="MS Mincho" w:hAnsi="Rockwell" w:cs="Rockwell"/>
+          <w:b/>
+          <w:bCs/>
+          <w:color w:val="000000"/>
+          <w:sz w:val="28"/>
+          <w:szCs w:val="28"/>
+          <w:lang w:eastAsia="fr-FR"/>
+        </w:rPr>
+        <w:t>Deverdun</w:t>
+      </w:r>
+      <w:proofErr w:type="spellEnd"/>
     </w:p>
     <w:p>
       <w:pPr>
@@ -855,15 +869,15 @@
                   <wp:posOffset>1627505</wp:posOffset>
                 </wp:positionH>
                 <wp:positionV relativeFrom="paragraph">
-                  <wp:posOffset>53340</wp:posOffset>
+                  <wp:posOffset>51435</wp:posOffset>
                 </wp:positionV>
-                <wp:extent cx="4572000" cy="1225550"/>
-                <wp:effectExtent l="0" t="0" r="19050" b="12700"/>
+                <wp:extent cx="4572000" cy="1362710"/>
+                <wp:effectExtent l="0" t="0" r="19050" b="27940"/>
                 <wp:wrapTight wrapText="bothSides">
                   <wp:wrapPolygon edited="0">
                     <wp:start x="0" y="0"/>
-                    <wp:lineTo x="0" y="21488"/>
-                    <wp:lineTo x="21600" y="21488"/>
+                    <wp:lineTo x="0" y="21741"/>
+                    <wp:lineTo x="21600" y="21741"/>
                     <wp:lineTo x="21600" y="0"/>
                     <wp:lineTo x="0" y="0"/>
                   </wp:wrapPolygon>
@@ -881,7 +895,7 @@
                       <wps:spPr bwMode="auto">
                         <a:xfrm>
                           <a:off x="0" y="0"/>
-                          <a:ext cx="4572000" cy="1225550"/>
+                          <a:ext cx="4572000" cy="1362710"/>
                         </a:xfrm>
                         <a:prstGeom prst="rect">
                           <a:avLst/>
@@ -897,7 +911,7 @@
                         </a:ln>
                         <a:extLst>
                           <a:ext uri="{909E8E84-426E-40dd-AFC4-6F175D3DCCD1}">
-                            <a14:hiddenFill xmlns:arto="http://schemas.microsoft.com/office/word/2006/arto" xmlns="" xmlns:a14="http://schemas.microsoft.com/office/drawing/2010/main" xmlns:w="http://schemas.openxmlformats.org/wordprocessingml/2006/main" xmlns:w10="urn:schemas-microsoft-com:office:word" xmlns:v="urn:schemas-microsoft-com:vml" xmlns:o="urn:schemas-microsoft-com:office:office">
+                            <a14:hiddenFill xmlns:o="urn:schemas-microsoft-com:office:office" xmlns:v="urn:schemas-microsoft-com:vml" xmlns:w10="urn:schemas-microsoft-com:office:word" xmlns:w="http://schemas.openxmlformats.org/wordprocessingml/2006/main" xmlns:a14="http://schemas.microsoft.com/office/drawing/2010/main" xmlns="" xmlns:arto="http://schemas.microsoft.com/office/word/2006/arto">
                               <a:solidFill>
                                 <a:srgbClr val="FFFFFF"/>
                               </a:solidFill>
@@ -950,7 +964,11 @@
           </mc:Choice>
           <mc:Fallback>
             <w:pict>
-              <v:shape w14:anchorId="7774A856" id="Zone de texte 506" o:spid="_x0000_s1027" type="#_x0000_t202" style="position:absolute;margin-left:128.15pt;margin-top:4.2pt;width:5in;height:96.5pt;z-index:251661312;visibility:visible;mso-wrap-style:square;mso-width-percent:0;mso-height-percent:0;mso-wrap-distance-left:9pt;mso-wrap-distance-top:0;mso-wrap-distance-right:9pt;mso-wrap-distance-bottom:0;mso-position-horizontal:absolute;mso-position-horizontal-relative:text;mso-position-vertical:absolute;mso-position-vertical-relative:text;mso-width-percent:0;mso-height-percent:0;mso-width-relative:page;mso-height-relative:page;v-text-anchor:top" o:gfxdata="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" filled="f">
+              <v:shapetype w14:anchorId="7774A856" id="_x0000_t202" coordsize="21600,21600" o:spt="202" path="m,l,21600r21600,l21600,xe">
+                <v:stroke joinstyle="miter"/>
+                <v:path gradientshapeok="t" o:connecttype="rect"/>
+              </v:shapetype>
+              <v:shape id="Zone de texte 506" o:spid="_x0000_s1027" type="#_x0000_t202" style="position:absolute;margin-left:128.15pt;margin-top:4.05pt;width:5in;height:107.3pt;z-index:251661312;visibility:visible;mso-wrap-style:square;mso-width-percent:0;mso-height-percent:0;mso-wrap-distance-left:9pt;mso-wrap-distance-top:0;mso-wrap-distance-right:9pt;mso-wrap-distance-bottom:0;mso-position-horizontal:absolute;mso-position-horizontal-relative:text;mso-position-vertical:absolute;mso-position-vertical-relative:text;mso-width-percent:0;mso-height-percent:0;mso-width-relative:page;mso-height-relative:page;v-text-anchor:top" o:gfxdata="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" filled="f">
                 <v:textbox inset=",7.2pt,,7.2pt">
                   <w:txbxContent>
                     <w:p>
@@ -1003,22 +1021,6 @@
     </w:p>
     <w:p>
       <w:pPr>
-        <w:autoSpaceDE w:val="0"/>
-        <w:autoSpaceDN w:val="0"/>
-        <w:adjustRightInd w:val="0"/>
-        <w:spacing w:after="0" w:line="240" w:lineRule="auto"/>
-        <w:ind w:left="2494"/>
-        <w:rPr>
-          <w:rFonts w:ascii="Rockwell" w:eastAsia="MS Mincho" w:hAnsi="Rockwell" w:cs="Rockwell"/>
-          <w:color w:val="000000"/>
-          <w:sz w:val="24"/>
-          <w:szCs w:val="24"/>
-          <w:lang w:eastAsia="fr-FR"/>
-        </w:rPr>
-      </w:pPr>
-    </w:p>
-    <w:p>
-      <w:pPr>
         <w:tabs>
           <w:tab w:val="left" w:pos="851"/>
           <w:tab w:val="left" w:pos="2127"/>
@@ -1027,8 +1029,6 @@
         <w:autoSpaceDN w:val="0"/>
         <w:adjustRightInd w:val="0"/>
         <w:spacing w:after="0" w:line="241" w:lineRule="atLeast"/>
-        <w:ind w:left="2494"/>
-        <w:jc w:val="center"/>
         <w:rPr>
           <w:rFonts w:ascii="Rockwell" w:eastAsia="MS Mincho" w:hAnsi="Rockwell" w:cs="Rockwell"/>
           <w:bCs/>
@@ -1038,6 +1038,8 @@
           <w:lang w:eastAsia="fr-FR"/>
         </w:rPr>
       </w:pPr>
+      <w:bookmarkStart w:id="1" w:name="_GoBack"/>
+      <w:bookmarkEnd w:id="1"/>
     </w:p>
     <w:p>
       <w:pPr>
@@ -1148,8 +1150,6 @@
           <w:lang w:eastAsia="fr-FR"/>
         </w:rPr>
       </w:pPr>
-      <w:bookmarkStart w:id="1" w:name="_GoBack"/>
-      <w:bookmarkEnd w:id="1"/>
     </w:p>
     <w:p>
       <w:pPr>
@@ -1279,7 +1279,7 @@
                                           </pic:cNvPicPr>
                                         </pic:nvPicPr>
                                         <pic:blipFill>
-                                          <a:blip r:embed="rId7">
+                                          <a:blip r:embed="rId8">
                                             <a:extLst>
                                               <a:ext uri="{28A0092B-C50C-407E-A947-70E740481C1C}">
                                                 <a14:useLocalDpi xmlns:a14="http://schemas.microsoft.com/office/drawing/2010/main" val="0"/>
@@ -1333,7 +1333,7 @@
                                           </pic:cNvPicPr>
                                         </pic:nvPicPr>
                                         <pic:blipFill>
-                                          <a:blip r:embed="rId8">
+                                          <a:blip r:embed="rId9">
                                             <a:extLst>
                                               <a:ext uri="{28A0092B-C50C-407E-A947-70E740481C1C}">
                                                 <a14:useLocalDpi xmlns:a14="http://schemas.microsoft.com/office/drawing/2010/main" val="0"/>
@@ -1414,7 +1414,7 @@
                                     </pic:cNvPicPr>
                                   </pic:nvPicPr>
                                   <pic:blipFill>
-                                    <a:blip r:embed="rId7">
+                                    <a:blip r:embed="rId10">
                                       <a:extLst>
                                         <a:ext uri="{28A0092B-C50C-407E-A947-70E740481C1C}">
                                           <a14:useLocalDpi xmlns:a14="http://schemas.microsoft.com/office/drawing/2010/main" val="0"/>
@@ -1468,7 +1468,7 @@
                                     </pic:cNvPicPr>
                                   </pic:nvPicPr>
                                   <pic:blipFill>
-                                    <a:blip r:embed="rId8">
+                                    <a:blip r:embed="rId11">
                                       <a:extLst>
                                         <a:ext uri="{28A0092B-C50C-407E-A947-70E740481C1C}">
                                           <a14:useLocalDpi xmlns:a14="http://schemas.microsoft.com/office/drawing/2010/main" val="0"/>
@@ -1543,6 +1543,51 @@
                 <w:szCs w:val="20"/>
               </w:rPr>
             </w:pPr>
+            <w:r>
+              <w:rPr>
+                <w:rFonts w:cs="Rockwell"/>
+                <w:bCs/>
+                <w:sz w:val="20"/>
+                <w:szCs w:val="20"/>
+              </w:rPr>
+              <w:t>Mme Agnès MALGOUYRES</w:t>
+            </w:r>
+            <w:r>
+              <w:rPr>
+                <w:rFonts w:cs="Rockwell"/>
+                <w:bCs/>
+                <w:sz w:val="20"/>
+                <w:szCs w:val="20"/>
+              </w:rPr>
+              <w:t xml:space="preserve">, </w:t>
+            </w:r>
+            <w:r>
+              <w:rPr>
+                <w:rFonts w:cs="Rockwell"/>
+                <w:bCs/>
+                <w:sz w:val="20"/>
+                <w:szCs w:val="20"/>
+              </w:rPr>
+              <w:t>Responsable AM</w:t>
+            </w:r>
+            <w:r>
+              <w:rPr>
+                <w:rFonts w:cs="Rockwell"/>
+                <w:bCs/>
+                <w:sz w:val="20"/>
+                <w:szCs w:val="20"/>
+              </w:rPr>
+              <w:t>,</w:t>
+            </w:r>
+            <w:r>
+              <w:rPr>
+                <w:rFonts w:cs="Rockwell"/>
+                <w:bCs/>
+                <w:sz w:val="20"/>
+                <w:szCs w:val="20"/>
+              </w:rPr>
+              <w:t xml:space="preserve"> Siemens</w:t>
+            </w:r>
           </w:p>
         </w:tc>
         <w:tc>
@@ -1820,8 +1865,19 @@
                 <w:sz w:val="20"/>
                 <w:szCs w:val="20"/>
               </w:rPr>
-              <w:t xml:space="preserve"> CHU Gui de Chauliac</w:t>
-            </w:r>
+              <w:t xml:space="preserve"> CHU Gui de </w:t>
+            </w:r>
+            <w:proofErr w:type="spellStart"/>
+            <w:r>
+              <w:rPr>
+                <w:rFonts w:cs="Rockwell"/>
+                <w:bCs/>
+                <w:sz w:val="20"/>
+                <w:szCs w:val="20"/>
+              </w:rPr>
+              <w:t>Chauliac</w:t>
+            </w:r>
+            <w:proofErr w:type="spellEnd"/>
           </w:p>
         </w:tc>
         <w:tc>
@@ -1883,8 +1939,19 @@
                 <w:sz w:val="20"/>
                 <w:szCs w:val="20"/>
               </w:rPr>
-              <w:t>M Stéphane CHEMOUNY, Directeur, Intrasense</w:t>
-            </w:r>
+              <w:t xml:space="preserve">M Stéphane CHEMOUNY, Directeur, </w:t>
+            </w:r>
+            <w:proofErr w:type="spellStart"/>
+            <w:r>
+              <w:rPr>
+                <w:rFonts w:cs="Rockwell"/>
+                <w:bCs/>
+                <w:sz w:val="20"/>
+                <w:szCs w:val="20"/>
+              </w:rPr>
+              <w:t>Intrasense</w:t>
+            </w:r>
+            <w:proofErr w:type="spellEnd"/>
           </w:p>
         </w:tc>
         <w:tc>
@@ -2207,16 +2274,7 @@
                 <w:sz w:val="20"/>
                 <w:szCs w:val="20"/>
               </w:rPr>
-              <w:t>INM</w:t>
-            </w:r>
-            <w:r>
-              <w:rPr>
-                <w:rFonts w:cs="Rockwell"/>
-                <w:bCs/>
-                <w:sz w:val="20"/>
-                <w:szCs w:val="20"/>
-              </w:rPr>
-              <w:t xml:space="preserve"> </w:t>
+              <w:t xml:space="preserve">INM </w:t>
             </w:r>
           </w:p>
         </w:tc>
@@ -2362,15 +2420,37 @@
               </w:rPr>
               <w:t xml:space="preserve"> </w:t>
             </w:r>
-            <w:r>
-              <w:rPr>
-                <w:rFonts w:cs="Rockwell"/>
-                <w:bCs/>
-                <w:sz w:val="20"/>
-                <w:szCs w:val="20"/>
-              </w:rPr>
-              <w:t>Menjot de Champfleur</w:t>
-            </w:r>
+            <w:proofErr w:type="spellStart"/>
+            <w:r>
+              <w:rPr>
+                <w:rFonts w:cs="Rockwell"/>
+                <w:bCs/>
+                <w:sz w:val="20"/>
+                <w:szCs w:val="20"/>
+              </w:rPr>
+              <w:t>Menjot</w:t>
+            </w:r>
+            <w:proofErr w:type="spellEnd"/>
+            <w:r>
+              <w:rPr>
+                <w:rFonts w:cs="Rockwell"/>
+                <w:bCs/>
+                <w:sz w:val="20"/>
+                <w:szCs w:val="20"/>
+              </w:rPr>
+              <w:t xml:space="preserve"> de </w:t>
+            </w:r>
+            <w:proofErr w:type="spellStart"/>
+            <w:r>
+              <w:rPr>
+                <w:rFonts w:cs="Rockwell"/>
+                <w:bCs/>
+                <w:sz w:val="20"/>
+                <w:szCs w:val="20"/>
+              </w:rPr>
+              <w:t>Champfleur</w:t>
+            </w:r>
+            <w:proofErr w:type="spellEnd"/>
             <w:r>
               <w:rPr>
                 <w:rFonts w:cs="Rockwell"/>
@@ -2497,7 +2577,7 @@
                     </pic:cNvPicPr>
                   </pic:nvPicPr>
                   <pic:blipFill>
-                    <a:blip r:embed="rId9" cstate="print">
+                    <a:blip r:embed="rId12" cstate="print">
                       <a:extLst>
                         <a:ext uri="{28A0092B-C50C-407E-A947-70E740481C1C}">
                           <a14:useLocalDpi xmlns:a14="http://schemas.microsoft.com/office/drawing/2010/main" val="0"/>
@@ -2565,7 +2645,7 @@
                     </pic:cNvPicPr>
                   </pic:nvPicPr>
                   <pic:blipFill>
-                    <a:blip r:embed="rId10">
+                    <a:blip r:embed="rId13">
                       <a:extLst>
                         <a:ext uri="{28A0092B-C50C-407E-A947-70E740481C1C}">
                           <a14:useLocalDpi xmlns:a14="http://schemas.microsoft.com/office/drawing/2010/main" val="0"/>
@@ -2633,7 +2713,7 @@
                     </pic:cNvPicPr>
                   </pic:nvPicPr>
                   <pic:blipFill>
-                    <a:blip r:embed="rId11">
+                    <a:blip r:embed="rId14">
                       <a:extLst>
                         <a:ext uri="{28A0092B-C50C-407E-A947-70E740481C1C}">
                           <a14:useLocalDpi xmlns:a14="http://schemas.microsoft.com/office/drawing/2010/main" val="0"/>
@@ -2696,7 +2776,7 @@
 
 <file path=word/numbering.xml><?xml version="1.0" encoding="utf-8"?>
 <w:numbering xmlns:wpc="http://schemas.microsoft.com/office/word/2010/wordprocessingCanvas" xmlns:mc="http://schemas.openxmlformats.org/markup-compatibility/2006" xmlns:o="urn:schemas-microsoft-com:office:office" xmlns:r="http://schemas.openxmlformats.org/officeDocument/2006/relationships" xmlns:m="http://schemas.openxmlformats.org/officeDocument/2006/math" xmlns:v="urn:schemas-microsoft-com:vml" xmlns:wp14="http://schemas.microsoft.com/office/word/2010/wordprocessingDrawing" xmlns:wp="http://schemas.openxmlformats.org/drawingml/2006/wordprocessingDrawing" xmlns:w10="urn:schemas-microsoft-com:office:word" xmlns:w="http://schemas.openxmlformats.org/wordprocessingml/2006/main" xmlns:w14="http://schemas.microsoft.com/office/word/2010/wordml" xmlns:w15="http://schemas.microsoft.com/office/word/2012/wordml" xmlns:wpg="http://schemas.microsoft.com/office/word/2010/wordprocessingGroup" xmlns:wpi="http://schemas.microsoft.com/office/word/2010/wordprocessingInk" xmlns:wne="http://schemas.microsoft.com/office/word/2006/wordml" xmlns:wps="http://schemas.microsoft.com/office/word/2010/wordprocessingShape" mc:Ignorable="w14 w15 wp14">
-  <w:abstractNum w:abstractNumId="0">
+  <w:abstractNum w:abstractNumId="0" w15:restartNumberingAfterBreak="0">
     <w:nsid w:val="00416F3E"/>
     <w:multiLevelType w:val="multilevel"/>
     <w:tmpl w:val="FA4CF0B4"/>

</xml_diff>

<commit_message>
update corrections formules et qques erreurs
</commit_message>
<xml_diff>
--- a/pagedegarde.docx
+++ b/pagedegarde.docx
@@ -911,7 +911,7 @@
                         </a:ln>
                         <a:extLst>
                           <a:ext uri="{909E8E84-426E-40dd-AFC4-6F175D3DCCD1}">
-                            <a14:hiddenFill xmlns:o="urn:schemas-microsoft-com:office:office" xmlns:v="urn:schemas-microsoft-com:vml" xmlns:w10="urn:schemas-microsoft-com:office:word" xmlns:w="http://schemas.openxmlformats.org/wordprocessingml/2006/main" xmlns:a14="http://schemas.microsoft.com/office/drawing/2010/main" xmlns="" xmlns:arto="http://schemas.microsoft.com/office/word/2006/arto">
+                            <a14:hiddenFill xmlns:arto="http://schemas.microsoft.com/office/word/2006/arto" xmlns="" xmlns:a14="http://schemas.microsoft.com/office/drawing/2010/main" xmlns:w="http://schemas.openxmlformats.org/wordprocessingml/2006/main" xmlns:w10="urn:schemas-microsoft-com:office:word" xmlns:v="urn:schemas-microsoft-com:vml" xmlns:o="urn:schemas-microsoft-com:office:office">
                               <a:solidFill>
                                 <a:srgbClr val="FFFFFF"/>
                               </a:solidFill>
@@ -942,7 +942,45 @@
                                 <w:sz w:val="32"/>
                                 <w:szCs w:val="32"/>
                               </w:rPr>
-                              <w:t>A la recherche de biomarqueurs vasculaires issues de l’IRM multimodale : mise en place d’un protocole expérimental et d’outils de modélisations associés</w:t>
+                              <w:t>A la recherche d</w:t>
+                            </w:r>
+                            <w:r>
+                              <w:rPr>
+                                <w:rFonts w:ascii="Rockwell" w:hAnsi="Rockwell"/>
+                                <w:b/>
+                                <w:sz w:val="32"/>
+                                <w:szCs w:val="32"/>
+                              </w:rPr>
+                              <w:t>e biomarqueurs vasculaires issu</w:t>
+                            </w:r>
+                            <w:r>
+                              <w:rPr>
+                                <w:rFonts w:ascii="Rockwell" w:hAnsi="Rockwell"/>
+                                <w:b/>
+                                <w:sz w:val="32"/>
+                                <w:szCs w:val="32"/>
+                              </w:rPr>
+                              <w:t xml:space="preserve">s de l’IRM multimodale : mise en place d’un protocole expérimental et d’outils de </w:t>
+                            </w:r>
+                            <w:r>
+                              <w:rPr>
+                                <w:rFonts w:ascii="Rockwell" w:hAnsi="Rockwell"/>
+                                <w:b/>
+                                <w:sz w:val="32"/>
+                                <w:szCs w:val="32"/>
+                              </w:rPr>
+                              <w:t>modélisation</w:t>
+                            </w:r>
+                            <w:bookmarkStart w:id="1" w:name="_GoBack"/>
+                            <w:bookmarkEnd w:id="1"/>
+                            <w:r>
+                              <w:rPr>
+                                <w:rFonts w:ascii="Rockwell" w:hAnsi="Rockwell"/>
+                                <w:b/>
+                                <w:sz w:val="32"/>
+                                <w:szCs w:val="32"/>
+                              </w:rPr>
+                              <w:t xml:space="preserve"> associés</w:t>
                             </w:r>
                           </w:p>
                         </w:txbxContent>
@@ -992,7 +1030,45 @@
                           <w:sz w:val="32"/>
                           <w:szCs w:val="32"/>
                         </w:rPr>
-                        <w:t>A la recherche de biomarqueurs vasculaires issues de l’IRM multimodale : mise en place d’un protocole expérimental et d’outils de modélisations associés</w:t>
+                        <w:t>A la recherche d</w:t>
+                      </w:r>
+                      <w:r>
+                        <w:rPr>
+                          <w:rFonts w:ascii="Rockwell" w:hAnsi="Rockwell"/>
+                          <w:b/>
+                          <w:sz w:val="32"/>
+                          <w:szCs w:val="32"/>
+                        </w:rPr>
+                        <w:t>e biomarqueurs vasculaires issu</w:t>
+                      </w:r>
+                      <w:r>
+                        <w:rPr>
+                          <w:rFonts w:ascii="Rockwell" w:hAnsi="Rockwell"/>
+                          <w:b/>
+                          <w:sz w:val="32"/>
+                          <w:szCs w:val="32"/>
+                        </w:rPr>
+                        <w:t xml:space="preserve">s de l’IRM multimodale : mise en place d’un protocole expérimental et d’outils de </w:t>
+                      </w:r>
+                      <w:r>
+                        <w:rPr>
+                          <w:rFonts w:ascii="Rockwell" w:hAnsi="Rockwell"/>
+                          <w:b/>
+                          <w:sz w:val="32"/>
+                          <w:szCs w:val="32"/>
+                        </w:rPr>
+                        <w:t>modélisation</w:t>
+                      </w:r>
+                      <w:bookmarkStart w:id="2" w:name="_GoBack"/>
+                      <w:bookmarkEnd w:id="2"/>
+                      <w:r>
+                        <w:rPr>
+                          <w:rFonts w:ascii="Rockwell" w:hAnsi="Rockwell"/>
+                          <w:b/>
+                          <w:sz w:val="32"/>
+                          <w:szCs w:val="32"/>
+                        </w:rPr>
+                        <w:t xml:space="preserve"> associés</w:t>
                       </w:r>
                     </w:p>
                   </w:txbxContent>
@@ -1038,8 +1114,6 @@
           <w:lang w:eastAsia="fr-FR"/>
         </w:rPr>
       </w:pPr>
-      <w:bookmarkStart w:id="1" w:name="_GoBack"/>
-      <w:bookmarkEnd w:id="1"/>
     </w:p>
     <w:p>
       <w:pPr>
@@ -2776,7 +2850,7 @@
 
 <file path=word/numbering.xml><?xml version="1.0" encoding="utf-8"?>
 <w:numbering xmlns:wpc="http://schemas.microsoft.com/office/word/2010/wordprocessingCanvas" xmlns:mc="http://schemas.openxmlformats.org/markup-compatibility/2006" xmlns:o="urn:schemas-microsoft-com:office:office" xmlns:r="http://schemas.openxmlformats.org/officeDocument/2006/relationships" xmlns:m="http://schemas.openxmlformats.org/officeDocument/2006/math" xmlns:v="urn:schemas-microsoft-com:vml" xmlns:wp14="http://schemas.microsoft.com/office/word/2010/wordprocessingDrawing" xmlns:wp="http://schemas.openxmlformats.org/drawingml/2006/wordprocessingDrawing" xmlns:w10="urn:schemas-microsoft-com:office:word" xmlns:w="http://schemas.openxmlformats.org/wordprocessingml/2006/main" xmlns:w14="http://schemas.microsoft.com/office/word/2010/wordml" xmlns:w15="http://schemas.microsoft.com/office/word/2012/wordml" xmlns:wpg="http://schemas.microsoft.com/office/word/2010/wordprocessingGroup" xmlns:wpi="http://schemas.microsoft.com/office/word/2010/wordprocessingInk" xmlns:wne="http://schemas.microsoft.com/office/word/2006/wordml" xmlns:wps="http://schemas.microsoft.com/office/word/2010/wordprocessingShape" mc:Ignorable="w14 w15 wp14">
-  <w:abstractNum w:abstractNumId="0" w15:restartNumberingAfterBreak="0">
+  <w:abstractNum w:abstractNumId="0">
     <w:nsid w:val="00416F3E"/>
     <w:multiLevelType w:val="multilevel"/>
     <w:tmpl w:val="FA4CF0B4"/>

</xml_diff>